<commit_message>
update diorganwsi_deksiwsis and robustness
</commit_message>
<xml_diff>
--- a/documents/contributions/use_cases_3.4.docx
+++ b/documents/contributions/use_cases_3.4.docx
@@ -816,6 +816,21 @@
           <w:sz w:val="28"/>
           <w:szCs w:val="28"/>
         </w:rPr>
+        <w:t>_</w:t>
+      </w:r>
+      <w:r>
+        <w:rPr>
+          <w:sz w:val="28"/>
+          <w:szCs w:val="28"/>
+          <w:lang w:val="en-US"/>
+        </w:rPr>
+        <w:t>page</w:t>
+      </w:r>
+      <w:r>
+        <w:rPr>
+          <w:sz w:val="28"/>
+          <w:szCs w:val="28"/>
+        </w:rPr>
         <w:t>)</w:t>
       </w:r>
       <w:r>
@@ -1066,6 +1081,21 @@
           <w:sz w:val="28"/>
           <w:szCs w:val="28"/>
         </w:rPr>
+        <w:t>_</w:t>
+      </w:r>
+      <w:r>
+        <w:rPr>
+          <w:sz w:val="28"/>
+          <w:szCs w:val="28"/>
+          <w:lang w:val="en-US"/>
+        </w:rPr>
+        <w:t>page</w:t>
+      </w:r>
+      <w:r>
+        <w:rPr>
+          <w:sz w:val="28"/>
+          <w:szCs w:val="28"/>
+        </w:rPr>
         <w:t>).</w:t>
       </w:r>
     </w:p>
@@ -1251,7 +1281,21 @@
           <w:sz w:val="28"/>
           <w:szCs w:val="28"/>
         </w:rPr>
-        <w:t>Το σύστημα διαπιστώνει ότι είναι επαρκές και αφαιρεί το ποσό πληρωμής και ενημερώνει το υπόλοιπο στον χρήστη (</w:t>
+        <w:t>Το σύστημα διαπιστώνει ότι είναι επαρκές</w:t>
+      </w:r>
+      <w:r>
+        <w:rPr>
+          <w:sz w:val="28"/>
+          <w:szCs w:val="28"/>
+        </w:rPr>
+        <w:t xml:space="preserve">, </w:t>
+      </w:r>
+      <w:r>
+        <w:rPr>
+          <w:sz w:val="28"/>
+          <w:szCs w:val="28"/>
+        </w:rPr>
+        <w:t>αφαιρεί το ποσό πληρωμής και ενημερώνει το υπόλοιπο στον χρήστη (</w:t>
       </w:r>
       <w:r>
         <w:rPr>
@@ -1290,14 +1334,7 @@
           <w:sz w:val="28"/>
           <w:szCs w:val="28"/>
         </w:rPr>
-        <w:t>).</w:t>
-      </w:r>
-      <w:r>
-        <w:rPr>
-          <w:sz w:val="28"/>
-          <w:szCs w:val="28"/>
-        </w:rPr>
-        <w:t xml:space="preserve"> </w:t>
+        <w:t xml:space="preserve">). </w:t>
       </w:r>
     </w:p>
     <w:p>

</xml_diff>